<commit_message>
Correção do Texto do Objetivo
</commit_message>
<xml_diff>
--- a/pdf/Waldyr Zatta Junior4.docx
+++ b/pdf/Waldyr Zatta Junior4.docx
@@ -359,56 +359,52 @@
         <w:rPr>
           <w:lang w:val="pt-BR"/>
         </w:rPr>
-        <w:t>. Seja em um ambiente já familiar na Gestão de Almoxarifado, onde tenho 29 anos de experiencia e certa expertise em estoque, inventários, compras, recebimento e expedição</w:t>
+        <w:t xml:space="preserve">. </w:t>
+      </w:r>
+      <w:r>
+        <w:rPr>
+          <w:lang w:val="pt-BR"/>
+        </w:rPr>
+        <w:t>Ou s</w:t>
+      </w:r>
+      <w:r>
+        <w:rPr>
+          <w:lang w:val="pt-BR"/>
+        </w:rPr>
+        <w:t>eja</w:t>
+      </w:r>
+      <w:r>
+        <w:rPr>
+          <w:lang w:val="pt-BR"/>
+        </w:rPr>
+        <w:t xml:space="preserve">, </w:t>
+      </w:r>
+      <w:r>
+        <w:rPr>
+          <w:lang w:val="pt-BR"/>
+        </w:rPr>
+        <w:t>na Gestão de Almoxarifado, onde tenho 29 anos de experiencia e certa expertise em estoque, inventários, compras, recebimento e expedição</w:t>
       </w:r>
       <w:r>
         <w:rPr>
           <w:u w:val="single"/>
           <w:lang w:val="pt-BR"/>
         </w:rPr>
-        <w:t xml:space="preserve">, </w:t>
+        <w:t xml:space="preserve">, ou </w:t>
       </w:r>
       <w:r>
         <w:rPr>
           <w:u w:val="single"/>
           <w:lang w:val="pt-BR"/>
         </w:rPr>
-        <w:t>ou em</w:t>
+        <w:t>na</w:t>
       </w:r>
       <w:r>
         <w:rPr>
           <w:u w:val="single"/>
           <w:lang w:val="pt-BR"/>
         </w:rPr>
-        <w:t xml:space="preserve"> uma nova área</w:t>
-      </w:r>
-      <w:r>
-        <w:rPr>
-          <w:u w:val="single"/>
-          <w:lang w:val="pt-BR"/>
-        </w:rPr>
-        <w:t>:</w:t>
-      </w:r>
-      <w:r>
-        <w:rPr>
-          <w:u w:val="single"/>
-          <w:lang w:val="pt-BR"/>
-        </w:rPr>
-        <w:t xml:space="preserve"> </w:t>
-      </w:r>
-      <w:r>
-        <w:rPr>
-          <w:u w:val="single"/>
-          <w:lang w:val="pt-BR"/>
-        </w:rPr>
-        <w:t xml:space="preserve">a </w:t>
-      </w:r>
-      <w:r>
-        <w:rPr>
-          <w:u w:val="single"/>
-          <w:lang w:val="pt-BR"/>
-        </w:rPr>
-        <w:t>de desenvolvimento,</w:t>
+        <w:t xml:space="preserve"> área de desenvolvimento,</w:t>
       </w:r>
       <w:r>
         <w:rPr>
@@ -985,18 +981,7 @@
           <w:spacing w:val="-2"/>
         </w:rPr>
         <w:tab/>
-      </w:r>
-      <w:r>
-        <w:rPr>
-          <w:spacing w:val="-2"/>
-        </w:rPr>
-        <w:t xml:space="preserve">– </w:t>
-      </w:r>
-      <w:r>
-        <w:rPr>
-          <w:spacing w:val="-2"/>
-        </w:rPr>
-        <w:t>A</w:t>
+        <w:t>– A</w:t>
       </w:r>
       <w:r>
         <w:rPr>
@@ -1013,46 +998,46 @@
         <w:jc w:val="both"/>
         <w:rPr>
           <w:spacing w:val="-2"/>
-          <w:lang w:val="pt-BR"/>
-        </w:rPr>
-      </w:pPr>
-      <w:r>
-        <w:rPr>
-          <w:spacing w:val="-2"/>
-          <w:lang w:val="pt-BR"/>
-        </w:rPr>
-        <w:t xml:space="preserve">HTML / CSS projetos Web     </w:t>
-      </w:r>
-      <w:r>
-        <w:rPr>
-          <w:spacing w:val="-2"/>
-          <w:lang w:val="pt-BR"/>
-        </w:rPr>
-        <w:t xml:space="preserve"> </w:t>
-      </w:r>
-      <w:r>
-        <w:rPr>
-          <w:spacing w:val="-2"/>
-          <w:lang w:val="pt-BR"/>
+        </w:rPr>
+      </w:pPr>
+      <w:r>
+        <w:rPr>
+          <w:spacing w:val="-2"/>
+        </w:rPr>
+        <w:t xml:space="preserve">HTML / CSS </w:t>
+      </w:r>
+      <w:proofErr w:type="spellStart"/>
+      <w:r>
+        <w:rPr>
+          <w:spacing w:val="-2"/>
+        </w:rPr>
+        <w:t>projetos</w:t>
+      </w:r>
+      <w:proofErr w:type="spellEnd"/>
+      <w:r>
+        <w:rPr>
+          <w:spacing w:val="-2"/>
+        </w:rPr>
+        <w:t xml:space="preserve"> Web     </w:t>
+      </w:r>
+      <w:r>
+        <w:rPr>
+          <w:spacing w:val="-2"/>
+        </w:rPr>
+        <w:t xml:space="preserve"> </w:t>
+      </w:r>
+      <w:r>
+        <w:rPr>
+          <w:spacing w:val="-2"/>
         </w:rPr>
         <w:t xml:space="preserve">                  </w:t>
       </w:r>
       <w:r>
         <w:rPr>
           <w:spacing w:val="-2"/>
-          <w:lang w:val="pt-BR"/>
-        </w:rPr>
-        <w:t xml:space="preserve">– </w:t>
-      </w:r>
-      <w:proofErr w:type="spellStart"/>
-      <w:r>
-        <w:rPr>
-          <w:spacing w:val="-2"/>
-          <w:lang w:val="pt-BR"/>
-        </w:rPr>
-        <w:t>Alura</w:t>
-      </w:r>
-      <w:proofErr w:type="spellEnd"/>
+        </w:rPr>
+        <w:t>– Alura</w:t>
+      </w:r>
     </w:p>
     <w:p>
       <w:pPr>
@@ -1061,7 +1046,6 @@
         <w:jc w:val="both"/>
         <w:rPr>
           <w:spacing w:val="-3"/>
-          <w:lang w:val="pt-BR"/>
         </w:rPr>
       </w:pPr>
     </w:p>

</xml_diff>

<commit_message>
Correção no PDF complementar o Ano na Obra Alumar
</commit_message>
<xml_diff>
--- a/pdf/Waldyr Zatta Junior4.docx
+++ b/pdf/Waldyr Zatta Junior4.docx
@@ -1,6 +1,6 @@
 
 <file path=word/document.xml><?xml version="1.0" encoding="utf-8"?>
-<w:document xmlns:wpc="http://schemas.microsoft.com/office/word/2010/wordprocessingCanvas" xmlns:cx="http://schemas.microsoft.com/office/drawing/2014/chartex" xmlns:cx1="http://schemas.microsoft.com/office/drawing/2015/9/8/chartex" xmlns:cx2="http://schemas.microsoft.com/office/drawing/2015/10/21/chartex" xmlns:cx3="http://schemas.microsoft.com/office/drawing/2016/5/9/chartex" xmlns:cx4="http://schemas.microsoft.com/office/drawing/2016/5/10/chartex" xmlns:cx5="http://schemas.microsoft.com/office/drawing/2016/5/11/chartex" xmlns:cx6="http://schemas.microsoft.com/office/drawing/2016/5/12/chartex" xmlns:cx7="http://schemas.microsoft.com/office/drawing/2016/5/13/chartex" xmlns:cx8="http://schemas.microsoft.com/office/drawing/2016/5/14/chartex" xmlns:mc="http://schemas.openxmlformats.org/markup-compatibility/2006" xmlns:aink="http://schemas.microsoft.com/office/drawing/2016/ink" xmlns:am3d="http://schemas.microsoft.com/office/drawing/2017/model3d" xmlns:o="urn:schemas-microsoft-com:office:office" xmlns:oel="http://schemas.microsoft.com/office/2019/extlst" xmlns:r="http://schemas.openxmlformats.org/officeDocument/2006/relationships" xmlns:m="http://schemas.openxmlformats.org/officeDocument/2006/math" xmlns:v="urn:schemas-microsoft-com:vml" xmlns:wp14="http://schemas.microsoft.com/office/word/2010/wordprocessingDrawing" xmlns:wp="http://schemas.openxmlformats.org/drawingml/2006/wordprocessingDrawing" xmlns:w10="urn:schemas-microsoft-com:office:word" xmlns:w="http://schemas.openxmlformats.org/wordprocessingml/2006/main" xmlns:w14="http://schemas.microsoft.com/office/word/2010/wordml" xmlns:w15="http://schemas.microsoft.com/office/word/2012/wordml" xmlns:w16cex="http://schemas.microsoft.com/office/word/2018/wordml/cex" xmlns:w16cid="http://schemas.microsoft.com/office/word/2016/wordml/cid" xmlns:w16="http://schemas.microsoft.com/office/word/2018/wordml" xmlns:w16sdtdh="http://schemas.microsoft.com/office/word/2020/wordml/sdtdatahash" xmlns:w16se="http://schemas.microsoft.com/office/word/2015/wordml/symex" xmlns:wpg="http://schemas.microsoft.com/office/word/2010/wordprocessingGroup" xmlns:wpi="http://schemas.microsoft.com/office/word/2010/wordprocessingInk" xmlns:wne="http://schemas.microsoft.com/office/word/2006/wordml" xmlns:wps="http://schemas.microsoft.com/office/word/2010/wordprocessingShape" mc:Ignorable="w14 w15 w16se w16cid w16 w16cex w16sdtdh wp14">
+<w:document xmlns:wpc="http://schemas.microsoft.com/office/word/2010/wordprocessingCanvas" xmlns:cx="http://schemas.microsoft.com/office/drawing/2014/chartex" xmlns:cx1="http://schemas.microsoft.com/office/drawing/2015/9/8/chartex" xmlns:cx2="http://schemas.microsoft.com/office/drawing/2015/10/21/chartex" xmlns:cx3="http://schemas.microsoft.com/office/drawing/2016/5/9/chartex" xmlns:cx4="http://schemas.microsoft.com/office/drawing/2016/5/10/chartex" xmlns:cx5="http://schemas.microsoft.com/office/drawing/2016/5/11/chartex" xmlns:cx6="http://schemas.microsoft.com/office/drawing/2016/5/12/chartex" xmlns:cx7="http://schemas.microsoft.com/office/drawing/2016/5/13/chartex" xmlns:cx8="http://schemas.microsoft.com/office/drawing/2016/5/14/chartex" xmlns:mc="http://schemas.openxmlformats.org/markup-compatibility/2006" xmlns:aink="http://schemas.microsoft.com/office/drawing/2016/ink" xmlns:am3d="http://schemas.microsoft.com/office/drawing/2017/model3d" xmlns:o="urn:schemas-microsoft-com:office:office" xmlns:oel="http://schemas.microsoft.com/office/2019/extlst" xmlns:r="http://schemas.openxmlformats.org/officeDocument/2006/relationships" xmlns:m="http://schemas.openxmlformats.org/officeDocument/2006/math" xmlns:v="urn:schemas-microsoft-com:vml" xmlns:wp14="http://schemas.microsoft.com/office/word/2010/wordprocessingDrawing" xmlns:wp="http://schemas.openxmlformats.org/drawingml/2006/wordprocessingDrawing" xmlns:w10="urn:schemas-microsoft-com:office:word" xmlns:w="http://schemas.openxmlformats.org/wordprocessingml/2006/main" xmlns:w14="http://schemas.microsoft.com/office/word/2010/wordml" xmlns:w15="http://schemas.microsoft.com/office/word/2012/wordml" xmlns:w16cex="http://schemas.microsoft.com/office/word/2018/wordml/cex" xmlns:w16cid="http://schemas.microsoft.com/office/word/2016/wordml/cid" xmlns:w16="http://schemas.microsoft.com/office/word/2018/wordml" xmlns:w16du="http://schemas.microsoft.com/office/word/2023/wordml/word16du" xmlns:w16sdtdh="http://schemas.microsoft.com/office/word/2020/wordml/sdtdatahash" xmlns:w16se="http://schemas.microsoft.com/office/word/2015/wordml/symex" xmlns:wpg="http://schemas.microsoft.com/office/word/2010/wordprocessingGroup" xmlns:wpi="http://schemas.microsoft.com/office/word/2010/wordprocessingInk" xmlns:wne="http://schemas.microsoft.com/office/word/2006/wordml" xmlns:wps="http://schemas.microsoft.com/office/word/2010/wordprocessingShape" mc:Ignorable="w14 w15 w16se w16cid w16 w16cex w16sdtdh w16du wp14">
   <w:body>
     <w:p>
       <w:pPr>
@@ -336,81 +336,17 @@
     </w:p>
     <w:p>
       <w:pPr>
-        <w:ind w:left="170"/>
-        <w:jc w:val="both"/>
-        <w:rPr>
-          <w:lang w:val="pt-BR"/>
-        </w:rPr>
-      </w:pPr>
-      <w:r>
-        <w:rPr>
-          <w:lang w:val="pt-BR"/>
-        </w:rPr>
-        <w:t xml:space="preserve">Busco por recolocação no mercado de trabalho ou </w:t>
-      </w:r>
-      <w:r>
-        <w:rPr>
-          <w:u w:val="single"/>
-          <w:lang w:val="pt-BR"/>
-        </w:rPr>
-        <w:t>da minha primeira oportunidade de emprego/estágio</w:t>
-      </w:r>
-      <w:r>
-        <w:rPr>
-          <w:lang w:val="pt-BR"/>
-        </w:rPr>
-        <w:t xml:space="preserve">. </w:t>
-      </w:r>
-      <w:r>
-        <w:rPr>
-          <w:lang w:val="pt-BR"/>
-        </w:rPr>
-        <w:t>Ou s</w:t>
-      </w:r>
-      <w:r>
-        <w:rPr>
-          <w:lang w:val="pt-BR"/>
-        </w:rPr>
-        <w:t>eja</w:t>
-      </w:r>
-      <w:r>
-        <w:rPr>
-          <w:lang w:val="pt-BR"/>
-        </w:rPr>
-        <w:t xml:space="preserve">, </w:t>
-      </w:r>
-      <w:r>
-        <w:rPr>
-          <w:lang w:val="pt-BR"/>
-        </w:rPr>
-        <w:t>na Gestão de Almoxarifado, onde tenho 29 anos de experiencia e certa expertise em estoque, inventários, compras, recebimento e expedição</w:t>
-      </w:r>
-      <w:r>
-        <w:rPr>
-          <w:u w:val="single"/>
-          <w:lang w:val="pt-BR"/>
-        </w:rPr>
-        <w:t xml:space="preserve">, ou </w:t>
-      </w:r>
-      <w:r>
-        <w:rPr>
-          <w:u w:val="single"/>
-          <w:lang w:val="pt-BR"/>
-        </w:rPr>
-        <w:t>na</w:t>
-      </w:r>
-      <w:r>
-        <w:rPr>
-          <w:u w:val="single"/>
-          <w:lang w:val="pt-BR"/>
-        </w:rPr>
-        <w:t xml:space="preserve"> área de desenvolvimento,</w:t>
-      </w:r>
-      <w:r>
-        <w:rPr>
-          <w:lang w:val="pt-BR"/>
-        </w:rPr>
-        <w:t xml:space="preserve"> onde tenho estudado e adquirido habilidades em JAVA, SPRING (com ênfase em REST e micro serviços), HTML, CSS, ANGULAR e GIT MySQL e PostgreSQL. Estou determinado a contribuir de forma positiva e proativa em qualquer função ou equipe que me acolha, buscando aprender, crescer e prosperar em um ambiente desafiador e estimulante.</w:t>
+        <w:spacing w:before="7"/>
+        <w:jc w:val="both"/>
+        <w:rPr>
+          <w:lang w:val="pt-BR"/>
+        </w:rPr>
+      </w:pPr>
+      <w:r>
+        <w:rPr>
+          <w:lang w:val="pt-BR"/>
+        </w:rPr>
+        <w:t>Busco por recolocação no mercado de trabalho, priorizando oportunidades na área de Gestão de Almoxarifado, onde acúmulo 29 anos de experiência e sólida expertise em estoque, inventários, compras, recebimento e expedição. Minha trajetória nessa área é pautada pela busca incessante pela excelência na organização e no controle das operações, sempre visando à eficácia e à otimização dos processos.</w:t>
       </w:r>
     </w:p>
     <w:p>
@@ -891,23 +827,7 @@
           <w:spacing w:val="-2"/>
           <w:lang w:val="pt-BR"/>
         </w:rPr>
-        <w:t xml:space="preserve">– </w:t>
-      </w:r>
-      <w:proofErr w:type="spellStart"/>
-      <w:r>
-        <w:rPr>
-          <w:spacing w:val="-2"/>
-          <w:lang w:val="pt-BR"/>
-        </w:rPr>
-        <w:t>Loiane</w:t>
-      </w:r>
-      <w:proofErr w:type="spellEnd"/>
-      <w:r>
-        <w:rPr>
-          <w:spacing w:val="-2"/>
-          <w:lang w:val="pt-BR"/>
-        </w:rPr>
-        <w:t xml:space="preserve"> Training</w:t>
+        <w:t>– Loiane Training</w:t>
       </w:r>
     </w:p>
     <w:p>
@@ -941,23 +861,7 @@
           <w:lang w:val="pt-BR"/>
         </w:rPr>
         <w:tab/>
-        <w:t xml:space="preserve">– </w:t>
-      </w:r>
-      <w:proofErr w:type="spellStart"/>
-      <w:r>
-        <w:rPr>
-          <w:spacing w:val="-2"/>
-          <w:lang w:val="pt-BR"/>
-        </w:rPr>
-        <w:t>Udemy</w:t>
-      </w:r>
-      <w:proofErr w:type="spellEnd"/>
-      <w:r>
-        <w:rPr>
-          <w:spacing w:val="-2"/>
-          <w:lang w:val="pt-BR"/>
-        </w:rPr>
-        <w:t xml:space="preserve"> – Nélio Alves</w:t>
+        <w:t>– Udemy – Nélio Alves</w:t>
       </w:r>
     </w:p>
     <w:p>
@@ -998,43 +902,34 @@
         <w:jc w:val="both"/>
         <w:rPr>
           <w:spacing w:val="-2"/>
-        </w:rPr>
-      </w:pPr>
-      <w:r>
-        <w:rPr>
-          <w:spacing w:val="-2"/>
-        </w:rPr>
-        <w:t xml:space="preserve">HTML / CSS </w:t>
-      </w:r>
-      <w:proofErr w:type="spellStart"/>
-      <w:r>
-        <w:rPr>
-          <w:spacing w:val="-2"/>
-        </w:rPr>
-        <w:t>projetos</w:t>
-      </w:r>
-      <w:proofErr w:type="spellEnd"/>
-      <w:r>
-        <w:rPr>
-          <w:spacing w:val="-2"/>
-        </w:rPr>
-        <w:t xml:space="preserve"> Web     </w:t>
-      </w:r>
-      <w:r>
-        <w:rPr>
-          <w:spacing w:val="-2"/>
-        </w:rPr>
-        <w:t xml:space="preserve"> </w:t>
-      </w:r>
-      <w:r>
-        <w:rPr>
-          <w:spacing w:val="-2"/>
+          <w:lang w:val="pt-BR"/>
+        </w:rPr>
+      </w:pPr>
+      <w:r>
+        <w:rPr>
+          <w:spacing w:val="-2"/>
+          <w:lang w:val="pt-BR"/>
+        </w:rPr>
+        <w:t xml:space="preserve">HTML / CSS projetos Web     </w:t>
+      </w:r>
+      <w:r>
+        <w:rPr>
+          <w:spacing w:val="-2"/>
+          <w:lang w:val="pt-BR"/>
+        </w:rPr>
+        <w:t xml:space="preserve"> </w:t>
+      </w:r>
+      <w:r>
+        <w:rPr>
+          <w:spacing w:val="-2"/>
+          <w:lang w:val="pt-BR"/>
         </w:rPr>
         <w:t xml:space="preserve">                  </w:t>
       </w:r>
       <w:r>
         <w:rPr>
           <w:spacing w:val="-2"/>
+          <w:lang w:val="pt-BR"/>
         </w:rPr>
         <w:t>– Alura</w:t>
       </w:r>
@@ -1046,6 +941,7 @@
         <w:jc w:val="both"/>
         <w:rPr>
           <w:spacing w:val="-3"/>
+          <w:lang w:val="pt-BR"/>
         </w:rPr>
       </w:pPr>
     </w:p>
@@ -1094,26 +990,38 @@
         <w:ind w:left="170" w:hanging="1"/>
         <w:jc w:val="both"/>
         <w:rPr>
+          <w:spacing w:val="-2"/>
+          <w:lang w:val="pt-BR"/>
+        </w:rPr>
+      </w:pPr>
+      <w:r>
+        <w:rPr>
+          <w:spacing w:val="-2"/>
+          <w:lang w:val="pt-BR"/>
+        </w:rPr>
+        <w:t>.</w:t>
+      </w:r>
+      <w:r>
+        <w:rPr>
+          <w:spacing w:val="-2"/>
+          <w:lang w:val="pt-BR"/>
+        </w:rPr>
+        <w:tab/>
+      </w:r>
+    </w:p>
+    <w:p>
+      <w:pPr>
+        <w:pStyle w:val="Corpodetexto"/>
+        <w:spacing w:before="130"/>
+        <w:ind w:left="170" w:firstLine="550"/>
+        <w:jc w:val="both"/>
+        <w:rPr>
           <w:b/>
           <w:bCs/>
           <w:spacing w:val="-2"/>
           <w:lang w:val="pt-BR"/>
         </w:rPr>
       </w:pPr>
-      <w:r>
-        <w:rPr>
-          <w:spacing w:val="-2"/>
-          <w:lang w:val="pt-BR"/>
-        </w:rPr>
-        <w:t>.</w:t>
-      </w:r>
-      <w:r>
-        <w:rPr>
-          <w:spacing w:val="-2"/>
-          <w:lang w:val="pt-BR"/>
-        </w:rPr>
-        <w:tab/>
-      </w:r>
       <w:r>
         <w:rPr>
           <w:b/>
@@ -1525,7 +1433,6 @@
         </w:rPr>
         <w:t xml:space="preserve"> </w:t>
       </w:r>
-      <w:proofErr w:type="spellStart"/>
       <w:r>
         <w:rPr>
           <w:spacing w:val="-2"/>
@@ -1533,7 +1440,6 @@
         </w:rPr>
         <w:t>Diligenciamentos</w:t>
       </w:r>
-      <w:proofErr w:type="spellEnd"/>
       <w:r>
         <w:rPr>
           <w:spacing w:val="9"/>
@@ -2384,6 +2290,7 @@
       <w:pPr>
         <w:ind w:firstLine="478"/>
         <w:rPr>
+          <w:u w:val="single"/>
           <w:lang w:val="pt-BR"/>
         </w:rPr>
       </w:pPr>
@@ -2447,6 +2354,13 @@
           <w:lang w:val="pt-BR"/>
         </w:rPr>
         <w:t xml:space="preserve"> a agosto/202</w:t>
+      </w:r>
+      <w:r>
+        <w:rPr>
+          <w:spacing w:val="-1"/>
+          <w:lang w:val="pt-BR"/>
+        </w:rPr>
+        <w:t>2</w:t>
       </w:r>
     </w:p>
     <w:p>
@@ -2898,13 +2812,39 @@
           <w:lang w:val="pt-BR"/>
         </w:rPr>
       </w:pPr>
-      <w:r>
+    </w:p>
+    <w:p>
+      <w:pPr>
+        <w:pStyle w:val="Ttulo1"/>
+        <w:ind w:left="170"/>
+        <w:jc w:val="both"/>
         <w:rPr>
           <w:spacing w:val="-3"/>
           <w:sz w:val="20"/>
           <w:szCs w:val="20"/>
           <w:lang w:val="pt-BR"/>
         </w:rPr>
+      </w:pPr>
+    </w:p>
+    <w:p>
+      <w:pPr>
+        <w:pStyle w:val="Ttulo1"/>
+        <w:ind w:left="170"/>
+        <w:jc w:val="both"/>
+        <w:rPr>
+          <w:spacing w:val="-3"/>
+          <w:sz w:val="20"/>
+          <w:szCs w:val="20"/>
+          <w:lang w:val="pt-BR"/>
+        </w:rPr>
+      </w:pPr>
+      <w:r>
+        <w:rPr>
+          <w:spacing w:val="-3"/>
+          <w:sz w:val="20"/>
+          <w:szCs w:val="20"/>
+          <w:lang w:val="pt-BR"/>
+        </w:rPr>
         <w:t>CILA &amp; ZATA ARTIGOS GEEK LTDA</w:t>
       </w:r>
     </w:p>
@@ -3005,21 +2945,7 @@
         <w:rPr>
           <w:lang w:val="pt-BR"/>
         </w:rPr>
-        <w:t xml:space="preserve">Após sair da CNO resolvemos Abir uma Loja, Minha Esposa </w:t>
-      </w:r>
-      <w:proofErr w:type="gramStart"/>
-      <w:r>
-        <w:rPr>
-          <w:lang w:val="pt-BR"/>
-        </w:rPr>
-        <w:t>e Eu</w:t>
-      </w:r>
-      <w:proofErr w:type="gramEnd"/>
-      <w:r>
-        <w:rPr>
-          <w:lang w:val="pt-BR"/>
-        </w:rPr>
-        <w:t xml:space="preserve"> iniciamos uma Jornada como Empresários ao administrar uma loja de roupas destinada ao universo geek. Desde o momento em que abrimos as portas como uma franquia, enfrentamos desafios inesperados, mas também testemunhamos momentos de grande sucesso. Sobrevivemos aos duros impactos da crise da pandemia, adaptando-nos rapidamente para atender às necessidades dos nossos clientes de forma segura e inovadora. No entanto, ao final do contrato, após reflexões cuidadosas e considerando os rumos do mercado, tomamos a decisão de encerrar as operações</w:t>
+        <w:t>Após sair da CNO resolvemos Abir uma Loja, Minha Esposa e Eu iniciamos uma Jornada como Empresários ao administrar uma loja de roupas destinada ao universo geek. Desde o momento em que abrimos as portas como uma franquia, enfrentamos desafios inesperados, mas também testemunhamos momentos de grande sucesso. Sobrevivemos aos duros impactos da crise da pandemia, adaptando-nos rapidamente para atender às necessidades dos nossos clientes de forma segura e inovadora. No entanto, ao final do contrato, após reflexões cuidadosas e considerando os rumos do mercado, tomamos a decisão de encerrar as operações</w:t>
       </w:r>
     </w:p>
     <w:p>
@@ -3613,7 +3539,6 @@
         </w:rPr>
         <w:t xml:space="preserve"> </w:t>
       </w:r>
-      <w:proofErr w:type="gramStart"/>
       <w:r>
         <w:rPr>
           <w:lang w:val="pt-BR"/>
@@ -3634,7 +3559,6 @@
         </w:rPr>
         <w:t>Dezembro</w:t>
       </w:r>
-      <w:proofErr w:type="gramEnd"/>
       <w:r>
         <w:rPr>
           <w:spacing w:val="-9"/>
@@ -3827,7 +3751,6 @@
         </w:rPr>
         <w:t xml:space="preserve"> </w:t>
       </w:r>
-      <w:proofErr w:type="spellStart"/>
       <w:r>
         <w:rPr>
           <w:spacing w:val="-1"/>
@@ -3835,7 +3758,6 @@
         </w:rPr>
         <w:t>Adm</w:t>
       </w:r>
-      <w:proofErr w:type="spellEnd"/>
       <w:r>
         <w:rPr>
           <w:spacing w:val="-11"/>
@@ -3893,7 +3815,6 @@
         </w:rPr>
         <w:t xml:space="preserve"> </w:t>
       </w:r>
-      <w:proofErr w:type="gramStart"/>
       <w:r>
         <w:rPr>
           <w:spacing w:val="-1"/>
@@ -3901,7 +3822,6 @@
         </w:rPr>
         <w:t>Fevereiro</w:t>
       </w:r>
-      <w:proofErr w:type="gramEnd"/>
       <w:r>
         <w:rPr>
           <w:spacing w:val="-6"/>
@@ -4005,7 +3925,7 @@
 </file>
 
 <file path=word/endnotes.xml><?xml version="1.0" encoding="utf-8"?>
-<w:endnotes xmlns:wpc="http://schemas.microsoft.com/office/word/2010/wordprocessingCanvas" xmlns:cx="http://schemas.microsoft.com/office/drawing/2014/chartex" xmlns:cx1="http://schemas.microsoft.com/office/drawing/2015/9/8/chartex" xmlns:cx2="http://schemas.microsoft.com/office/drawing/2015/10/21/chartex" xmlns:cx3="http://schemas.microsoft.com/office/drawing/2016/5/9/chartex" xmlns:cx4="http://schemas.microsoft.com/office/drawing/2016/5/10/chartex" xmlns:cx5="http://schemas.microsoft.com/office/drawing/2016/5/11/chartex" xmlns:cx6="http://schemas.microsoft.com/office/drawing/2016/5/12/chartex" xmlns:cx7="http://schemas.microsoft.com/office/drawing/2016/5/13/chartex" xmlns:cx8="http://schemas.microsoft.com/office/drawing/2016/5/14/chartex" xmlns:mc="http://schemas.openxmlformats.org/markup-compatibility/2006" xmlns:aink="http://schemas.microsoft.com/office/drawing/2016/ink" xmlns:am3d="http://schemas.microsoft.com/office/drawing/2017/model3d" xmlns:o="urn:schemas-microsoft-com:office:office" xmlns:oel="http://schemas.microsoft.com/office/2019/extlst" xmlns:r="http://schemas.openxmlformats.org/officeDocument/2006/relationships" xmlns:m="http://schemas.openxmlformats.org/officeDocument/2006/math" xmlns:v="urn:schemas-microsoft-com:vml" xmlns:wp14="http://schemas.microsoft.com/office/word/2010/wordprocessingDrawing" xmlns:wp="http://schemas.openxmlformats.org/drawingml/2006/wordprocessingDrawing" xmlns:w10="urn:schemas-microsoft-com:office:word" xmlns:w="http://schemas.openxmlformats.org/wordprocessingml/2006/main" xmlns:w14="http://schemas.microsoft.com/office/word/2010/wordml" xmlns:w15="http://schemas.microsoft.com/office/word/2012/wordml" xmlns:w16cex="http://schemas.microsoft.com/office/word/2018/wordml/cex" xmlns:w16cid="http://schemas.microsoft.com/office/word/2016/wordml/cid" xmlns:w16="http://schemas.microsoft.com/office/word/2018/wordml" xmlns:w16sdtdh="http://schemas.microsoft.com/office/word/2020/wordml/sdtdatahash" xmlns:w16se="http://schemas.microsoft.com/office/word/2015/wordml/symex" xmlns:wpg="http://schemas.microsoft.com/office/word/2010/wordprocessingGroup" xmlns:wpi="http://schemas.microsoft.com/office/word/2010/wordprocessingInk" xmlns:wne="http://schemas.microsoft.com/office/word/2006/wordml" xmlns:wps="http://schemas.microsoft.com/office/word/2010/wordprocessingShape" mc:Ignorable="w14 w15 w16se w16cid w16 w16cex w16sdtdh wp14">
+<w:endnotes xmlns:wpc="http://schemas.microsoft.com/office/word/2010/wordprocessingCanvas" xmlns:cx="http://schemas.microsoft.com/office/drawing/2014/chartex" xmlns:cx1="http://schemas.microsoft.com/office/drawing/2015/9/8/chartex" xmlns:cx2="http://schemas.microsoft.com/office/drawing/2015/10/21/chartex" xmlns:cx3="http://schemas.microsoft.com/office/drawing/2016/5/9/chartex" xmlns:cx4="http://schemas.microsoft.com/office/drawing/2016/5/10/chartex" xmlns:cx5="http://schemas.microsoft.com/office/drawing/2016/5/11/chartex" xmlns:cx6="http://schemas.microsoft.com/office/drawing/2016/5/12/chartex" xmlns:cx7="http://schemas.microsoft.com/office/drawing/2016/5/13/chartex" xmlns:cx8="http://schemas.microsoft.com/office/drawing/2016/5/14/chartex" xmlns:mc="http://schemas.openxmlformats.org/markup-compatibility/2006" xmlns:aink="http://schemas.microsoft.com/office/drawing/2016/ink" xmlns:am3d="http://schemas.microsoft.com/office/drawing/2017/model3d" xmlns:o="urn:schemas-microsoft-com:office:office" xmlns:oel="http://schemas.microsoft.com/office/2019/extlst" xmlns:r="http://schemas.openxmlformats.org/officeDocument/2006/relationships" xmlns:m="http://schemas.openxmlformats.org/officeDocument/2006/math" xmlns:v="urn:schemas-microsoft-com:vml" xmlns:wp14="http://schemas.microsoft.com/office/word/2010/wordprocessingDrawing" xmlns:wp="http://schemas.openxmlformats.org/drawingml/2006/wordprocessingDrawing" xmlns:w10="urn:schemas-microsoft-com:office:word" xmlns:w="http://schemas.openxmlformats.org/wordprocessingml/2006/main" xmlns:w14="http://schemas.microsoft.com/office/word/2010/wordml" xmlns:w15="http://schemas.microsoft.com/office/word/2012/wordml" xmlns:w16cex="http://schemas.microsoft.com/office/word/2018/wordml/cex" xmlns:w16cid="http://schemas.microsoft.com/office/word/2016/wordml/cid" xmlns:w16="http://schemas.microsoft.com/office/word/2018/wordml" xmlns:w16du="http://schemas.microsoft.com/office/word/2023/wordml/word16du" xmlns:w16sdtdh="http://schemas.microsoft.com/office/word/2020/wordml/sdtdatahash" xmlns:w16se="http://schemas.microsoft.com/office/word/2015/wordml/symex" xmlns:wpg="http://schemas.microsoft.com/office/word/2010/wordprocessingGroup" xmlns:wpi="http://schemas.microsoft.com/office/word/2010/wordprocessingInk" xmlns:wne="http://schemas.microsoft.com/office/word/2006/wordml" xmlns:wps="http://schemas.microsoft.com/office/word/2010/wordprocessingShape" mc:Ignorable="w14 w15 w16se w16cid w16 w16cex w16sdtdh w16du wp14">
   <w:endnote w:type="separator" w:id="-1">
     <w:p>
       <w:r>
@@ -4024,7 +3944,7 @@
 </file>
 
 <file path=word/footnotes.xml><?xml version="1.0" encoding="utf-8"?>
-<w:footnotes xmlns:wpc="http://schemas.microsoft.com/office/word/2010/wordprocessingCanvas" xmlns:cx="http://schemas.microsoft.com/office/drawing/2014/chartex" xmlns:cx1="http://schemas.microsoft.com/office/drawing/2015/9/8/chartex" xmlns:cx2="http://schemas.microsoft.com/office/drawing/2015/10/21/chartex" xmlns:cx3="http://schemas.microsoft.com/office/drawing/2016/5/9/chartex" xmlns:cx4="http://schemas.microsoft.com/office/drawing/2016/5/10/chartex" xmlns:cx5="http://schemas.microsoft.com/office/drawing/2016/5/11/chartex" xmlns:cx6="http://schemas.microsoft.com/office/drawing/2016/5/12/chartex" xmlns:cx7="http://schemas.microsoft.com/office/drawing/2016/5/13/chartex" xmlns:cx8="http://schemas.microsoft.com/office/drawing/2016/5/14/chartex" xmlns:mc="http://schemas.openxmlformats.org/markup-compatibility/2006" xmlns:aink="http://schemas.microsoft.com/office/drawing/2016/ink" xmlns:am3d="http://schemas.microsoft.com/office/drawing/2017/model3d" xmlns:o="urn:schemas-microsoft-com:office:office" xmlns:oel="http://schemas.microsoft.com/office/2019/extlst" xmlns:r="http://schemas.openxmlformats.org/officeDocument/2006/relationships" xmlns:m="http://schemas.openxmlformats.org/officeDocument/2006/math" xmlns:v="urn:schemas-microsoft-com:vml" xmlns:wp14="http://schemas.microsoft.com/office/word/2010/wordprocessingDrawing" xmlns:wp="http://schemas.openxmlformats.org/drawingml/2006/wordprocessingDrawing" xmlns:w10="urn:schemas-microsoft-com:office:word" xmlns:w="http://schemas.openxmlformats.org/wordprocessingml/2006/main" xmlns:w14="http://schemas.microsoft.com/office/word/2010/wordml" xmlns:w15="http://schemas.microsoft.com/office/word/2012/wordml" xmlns:w16cex="http://schemas.microsoft.com/office/word/2018/wordml/cex" xmlns:w16cid="http://schemas.microsoft.com/office/word/2016/wordml/cid" xmlns:w16="http://schemas.microsoft.com/office/word/2018/wordml" xmlns:w16sdtdh="http://schemas.microsoft.com/office/word/2020/wordml/sdtdatahash" xmlns:w16se="http://schemas.microsoft.com/office/word/2015/wordml/symex" xmlns:wpg="http://schemas.microsoft.com/office/word/2010/wordprocessingGroup" xmlns:wpi="http://schemas.microsoft.com/office/word/2010/wordprocessingInk" xmlns:wne="http://schemas.microsoft.com/office/word/2006/wordml" xmlns:wps="http://schemas.microsoft.com/office/word/2010/wordprocessingShape" mc:Ignorable="w14 w15 w16se w16cid w16 w16cex w16sdtdh wp14">
+<w:footnotes xmlns:wpc="http://schemas.microsoft.com/office/word/2010/wordprocessingCanvas" xmlns:cx="http://schemas.microsoft.com/office/drawing/2014/chartex" xmlns:cx1="http://schemas.microsoft.com/office/drawing/2015/9/8/chartex" xmlns:cx2="http://schemas.microsoft.com/office/drawing/2015/10/21/chartex" xmlns:cx3="http://schemas.microsoft.com/office/drawing/2016/5/9/chartex" xmlns:cx4="http://schemas.microsoft.com/office/drawing/2016/5/10/chartex" xmlns:cx5="http://schemas.microsoft.com/office/drawing/2016/5/11/chartex" xmlns:cx6="http://schemas.microsoft.com/office/drawing/2016/5/12/chartex" xmlns:cx7="http://schemas.microsoft.com/office/drawing/2016/5/13/chartex" xmlns:cx8="http://schemas.microsoft.com/office/drawing/2016/5/14/chartex" xmlns:mc="http://schemas.openxmlformats.org/markup-compatibility/2006" xmlns:aink="http://schemas.microsoft.com/office/drawing/2016/ink" xmlns:am3d="http://schemas.microsoft.com/office/drawing/2017/model3d" xmlns:o="urn:schemas-microsoft-com:office:office" xmlns:oel="http://schemas.microsoft.com/office/2019/extlst" xmlns:r="http://schemas.openxmlformats.org/officeDocument/2006/relationships" xmlns:m="http://schemas.openxmlformats.org/officeDocument/2006/math" xmlns:v="urn:schemas-microsoft-com:vml" xmlns:wp14="http://schemas.microsoft.com/office/word/2010/wordprocessingDrawing" xmlns:wp="http://schemas.openxmlformats.org/drawingml/2006/wordprocessingDrawing" xmlns:w10="urn:schemas-microsoft-com:office:word" xmlns:w="http://schemas.openxmlformats.org/wordprocessingml/2006/main" xmlns:w14="http://schemas.microsoft.com/office/word/2010/wordml" xmlns:w15="http://schemas.microsoft.com/office/word/2012/wordml" xmlns:w16cex="http://schemas.microsoft.com/office/word/2018/wordml/cex" xmlns:w16cid="http://schemas.microsoft.com/office/word/2016/wordml/cid" xmlns:w16="http://schemas.microsoft.com/office/word/2018/wordml" xmlns:w16du="http://schemas.microsoft.com/office/word/2023/wordml/word16du" xmlns:w16sdtdh="http://schemas.microsoft.com/office/word/2020/wordml/sdtdatahash" xmlns:w16se="http://schemas.microsoft.com/office/word/2015/wordml/symex" xmlns:wpg="http://schemas.microsoft.com/office/word/2010/wordprocessingGroup" xmlns:wpi="http://schemas.microsoft.com/office/word/2010/wordprocessingInk" xmlns:wne="http://schemas.microsoft.com/office/word/2006/wordml" xmlns:wps="http://schemas.microsoft.com/office/word/2010/wordprocessingShape" mc:Ignorable="w14 w15 w16se w16cid w16 w16cex w16sdtdh w16du wp14">
   <w:footnote w:type="separator" w:id="-1">
     <w:p>
       <w:r>
@@ -4043,7 +3963,7 @@
 </file>
 
 <file path=word/header1.xml><?xml version="1.0" encoding="utf-8"?>
-<w:hdr xmlns:wpc="http://schemas.microsoft.com/office/word/2010/wordprocessingCanvas" xmlns:cx="http://schemas.microsoft.com/office/drawing/2014/chartex" xmlns:cx1="http://schemas.microsoft.com/office/drawing/2015/9/8/chartex" xmlns:cx2="http://schemas.microsoft.com/office/drawing/2015/10/21/chartex" xmlns:cx3="http://schemas.microsoft.com/office/drawing/2016/5/9/chartex" xmlns:cx4="http://schemas.microsoft.com/office/drawing/2016/5/10/chartex" xmlns:cx5="http://schemas.microsoft.com/office/drawing/2016/5/11/chartex" xmlns:cx6="http://schemas.microsoft.com/office/drawing/2016/5/12/chartex" xmlns:cx7="http://schemas.microsoft.com/office/drawing/2016/5/13/chartex" xmlns:cx8="http://schemas.microsoft.com/office/drawing/2016/5/14/chartex" xmlns:mc="http://schemas.openxmlformats.org/markup-compatibility/2006" xmlns:aink="http://schemas.microsoft.com/office/drawing/2016/ink" xmlns:am3d="http://schemas.microsoft.com/office/drawing/2017/model3d" xmlns:o="urn:schemas-microsoft-com:office:office" xmlns:oel="http://schemas.microsoft.com/office/2019/extlst" xmlns:r="http://schemas.openxmlformats.org/officeDocument/2006/relationships" xmlns:m="http://schemas.openxmlformats.org/officeDocument/2006/math" xmlns:v="urn:schemas-microsoft-com:vml" xmlns:wp14="http://schemas.microsoft.com/office/word/2010/wordprocessingDrawing" xmlns:wp="http://schemas.openxmlformats.org/drawingml/2006/wordprocessingDrawing" xmlns:w10="urn:schemas-microsoft-com:office:word" xmlns:w="http://schemas.openxmlformats.org/wordprocessingml/2006/main" xmlns:w14="http://schemas.microsoft.com/office/word/2010/wordml" xmlns:w15="http://schemas.microsoft.com/office/word/2012/wordml" xmlns:w16cex="http://schemas.microsoft.com/office/word/2018/wordml/cex" xmlns:w16cid="http://schemas.microsoft.com/office/word/2016/wordml/cid" xmlns:w16="http://schemas.microsoft.com/office/word/2018/wordml" xmlns:w16sdtdh="http://schemas.microsoft.com/office/word/2020/wordml/sdtdatahash" xmlns:w16se="http://schemas.microsoft.com/office/word/2015/wordml/symex" xmlns:wpg="http://schemas.microsoft.com/office/word/2010/wordprocessingGroup" xmlns:wpi="http://schemas.microsoft.com/office/word/2010/wordprocessingInk" xmlns:wne="http://schemas.microsoft.com/office/word/2006/wordml" xmlns:wps="http://schemas.microsoft.com/office/word/2010/wordprocessingShape" mc:Ignorable="w14 w15 w16se w16cid w16 w16cex w16sdtdh wp14">
+<w:hdr xmlns:wpc="http://schemas.microsoft.com/office/word/2010/wordprocessingCanvas" xmlns:cx="http://schemas.microsoft.com/office/drawing/2014/chartex" xmlns:cx1="http://schemas.microsoft.com/office/drawing/2015/9/8/chartex" xmlns:cx2="http://schemas.microsoft.com/office/drawing/2015/10/21/chartex" xmlns:cx3="http://schemas.microsoft.com/office/drawing/2016/5/9/chartex" xmlns:cx4="http://schemas.microsoft.com/office/drawing/2016/5/10/chartex" xmlns:cx5="http://schemas.microsoft.com/office/drawing/2016/5/11/chartex" xmlns:cx6="http://schemas.microsoft.com/office/drawing/2016/5/12/chartex" xmlns:cx7="http://schemas.microsoft.com/office/drawing/2016/5/13/chartex" xmlns:cx8="http://schemas.microsoft.com/office/drawing/2016/5/14/chartex" xmlns:mc="http://schemas.openxmlformats.org/markup-compatibility/2006" xmlns:aink="http://schemas.microsoft.com/office/drawing/2016/ink" xmlns:am3d="http://schemas.microsoft.com/office/drawing/2017/model3d" xmlns:o="urn:schemas-microsoft-com:office:office" xmlns:oel="http://schemas.microsoft.com/office/2019/extlst" xmlns:r="http://schemas.openxmlformats.org/officeDocument/2006/relationships" xmlns:m="http://schemas.openxmlformats.org/officeDocument/2006/math" xmlns:v="urn:schemas-microsoft-com:vml" xmlns:wp14="http://schemas.microsoft.com/office/word/2010/wordprocessingDrawing" xmlns:wp="http://schemas.openxmlformats.org/drawingml/2006/wordprocessingDrawing" xmlns:w10="urn:schemas-microsoft-com:office:word" xmlns:w="http://schemas.openxmlformats.org/wordprocessingml/2006/main" xmlns:w14="http://schemas.microsoft.com/office/word/2010/wordml" xmlns:w15="http://schemas.microsoft.com/office/word/2012/wordml" xmlns:w16cex="http://schemas.microsoft.com/office/word/2018/wordml/cex" xmlns:w16cid="http://schemas.microsoft.com/office/word/2016/wordml/cid" xmlns:w16="http://schemas.microsoft.com/office/word/2018/wordml" xmlns:w16du="http://schemas.microsoft.com/office/word/2023/wordml/word16du" xmlns:w16sdtdh="http://schemas.microsoft.com/office/word/2020/wordml/sdtdatahash" xmlns:w16se="http://schemas.microsoft.com/office/word/2015/wordml/symex" xmlns:wpg="http://schemas.microsoft.com/office/word/2010/wordprocessingGroup" xmlns:wpi="http://schemas.microsoft.com/office/word/2010/wordprocessingInk" xmlns:wne="http://schemas.microsoft.com/office/word/2006/wordml" xmlns:wps="http://schemas.microsoft.com/office/word/2010/wordprocessingShape" mc:Ignorable="w14 w15 w16se w16cid w16 w16cex w16sdtdh w16du wp14">
   <w:p>
     <w:pPr>
       <w:spacing w:line="14" w:lineRule="auto"/>
@@ -4112,7 +4032,7 @@
 </file>
 
 <file path=word/styles.xml><?xml version="1.0" encoding="utf-8"?>
-<w:styles xmlns:mc="http://schemas.openxmlformats.org/markup-compatibility/2006" xmlns:r="http://schemas.openxmlformats.org/officeDocument/2006/relationships" xmlns:w="http://schemas.openxmlformats.org/wordprocessingml/2006/main" xmlns:w14="http://schemas.microsoft.com/office/word/2010/wordml" xmlns:w15="http://schemas.microsoft.com/office/word/2012/wordml" xmlns:w16cex="http://schemas.microsoft.com/office/word/2018/wordml/cex" xmlns:w16cid="http://schemas.microsoft.com/office/word/2016/wordml/cid" xmlns:w16="http://schemas.microsoft.com/office/word/2018/wordml" xmlns:w16sdtdh="http://schemas.microsoft.com/office/word/2020/wordml/sdtdatahash" xmlns:w16se="http://schemas.microsoft.com/office/word/2015/wordml/symex" mc:Ignorable="w14 w15 w16se w16cid w16 w16cex w16sdtdh">
+<w:styles xmlns:mc="http://schemas.openxmlformats.org/markup-compatibility/2006" xmlns:r="http://schemas.openxmlformats.org/officeDocument/2006/relationships" xmlns:w="http://schemas.openxmlformats.org/wordprocessingml/2006/main" xmlns:w14="http://schemas.microsoft.com/office/word/2010/wordml" xmlns:w15="http://schemas.microsoft.com/office/word/2012/wordml" xmlns:w16cex="http://schemas.microsoft.com/office/word/2018/wordml/cex" xmlns:w16cid="http://schemas.microsoft.com/office/word/2016/wordml/cid" xmlns:w16="http://schemas.microsoft.com/office/word/2018/wordml" xmlns:w16du="http://schemas.microsoft.com/office/word/2023/wordml/word16du" xmlns:w16sdtdh="http://schemas.microsoft.com/office/word/2020/wordml/sdtdatahash" xmlns:w16se="http://schemas.microsoft.com/office/word/2015/wordml/symex" mc:Ignorable="w14 w15 w16se w16cid w16 w16cex w16sdtdh w16du">
   <w:docDefaults>
     <w:rPrDefault>
       <w:rPr>

</xml_diff>

<commit_message>
Correção de Data no PDF
</commit_message>
<xml_diff>
--- a/pdf/Waldyr Zatta Junior4.docx
+++ b/pdf/Waldyr Zatta Junior4.docx
@@ -827,7 +827,23 @@
           <w:spacing w:val="-2"/>
           <w:lang w:val="pt-BR"/>
         </w:rPr>
-        <w:t>– Loiane Training</w:t>
+        <w:t xml:space="preserve">– </w:t>
+      </w:r>
+      <w:proofErr w:type="spellStart"/>
+      <w:r>
+        <w:rPr>
+          <w:spacing w:val="-2"/>
+          <w:lang w:val="pt-BR"/>
+        </w:rPr>
+        <w:t>Loiane</w:t>
+      </w:r>
+      <w:proofErr w:type="spellEnd"/>
+      <w:r>
+        <w:rPr>
+          <w:spacing w:val="-2"/>
+          <w:lang w:val="pt-BR"/>
+        </w:rPr>
+        <w:t xml:space="preserve"> Training</w:t>
       </w:r>
     </w:p>
     <w:p>
@@ -861,7 +877,23 @@
           <w:lang w:val="pt-BR"/>
         </w:rPr>
         <w:tab/>
-        <w:t>– Udemy – Nélio Alves</w:t>
+        <w:t xml:space="preserve">– </w:t>
+      </w:r>
+      <w:proofErr w:type="spellStart"/>
+      <w:r>
+        <w:rPr>
+          <w:spacing w:val="-2"/>
+          <w:lang w:val="pt-BR"/>
+        </w:rPr>
+        <w:t>Udemy</w:t>
+      </w:r>
+      <w:proofErr w:type="spellEnd"/>
+      <w:r>
+        <w:rPr>
+          <w:spacing w:val="-2"/>
+          <w:lang w:val="pt-BR"/>
+        </w:rPr>
+        <w:t xml:space="preserve"> – Nélio Alves</w:t>
       </w:r>
     </w:p>
     <w:p>
@@ -931,8 +963,17 @@
           <w:spacing w:val="-2"/>
           <w:lang w:val="pt-BR"/>
         </w:rPr>
-        <w:t>– Alura</w:t>
-      </w:r>
+        <w:t xml:space="preserve">– </w:t>
+      </w:r>
+      <w:proofErr w:type="spellStart"/>
+      <w:r>
+        <w:rPr>
+          <w:spacing w:val="-2"/>
+          <w:lang w:val="pt-BR"/>
+        </w:rPr>
+        <w:t>Alura</w:t>
+      </w:r>
+      <w:proofErr w:type="spellEnd"/>
     </w:p>
     <w:p>
       <w:pPr>
@@ -1433,6 +1474,7 @@
         </w:rPr>
         <w:t xml:space="preserve"> </w:t>
       </w:r>
+      <w:proofErr w:type="spellStart"/>
       <w:r>
         <w:rPr>
           <w:spacing w:val="-2"/>
@@ -1440,6 +1482,7 @@
         </w:rPr>
         <w:t>Diligenciamentos</w:t>
       </w:r>
+      <w:proofErr w:type="spellEnd"/>
       <w:r>
         <w:rPr>
           <w:spacing w:val="9"/>
@@ -2296,6 +2339,7 @@
       </w:pPr>
       <w:r>
         <w:rPr>
+          <w:u w:val="single"/>
           <w:lang w:val="pt-BR"/>
         </w:rPr>
         <w:t>Período</w:t>
@@ -2319,7 +2363,14 @@
           <w:spacing w:val="-1"/>
           <w:lang w:val="pt-BR"/>
         </w:rPr>
-        <w:t>março</w:t>
+        <w:t>ma</w:t>
+      </w:r>
+      <w:r>
+        <w:rPr>
+          <w:spacing w:val="-1"/>
+          <w:lang w:val="pt-BR"/>
+        </w:rPr>
+        <w:t>io</w:t>
       </w:r>
       <w:r>
         <w:rPr>
@@ -2346,21 +2397,42 @@
           <w:spacing w:val="-1"/>
           <w:lang w:val="pt-BR"/>
         </w:rPr>
-        <w:t>2022</w:t>
-      </w:r>
-      <w:r>
-        <w:rPr>
-          <w:spacing w:val="-1"/>
-          <w:lang w:val="pt-BR"/>
-        </w:rPr>
-        <w:t xml:space="preserve"> a agosto/202</w:t>
-      </w:r>
-      <w:r>
-        <w:rPr>
-          <w:spacing w:val="-1"/>
-          <w:lang w:val="pt-BR"/>
-        </w:rPr>
-        <w:t>2</w:t>
+        <w:t>202</w:t>
+      </w:r>
+      <w:r>
+        <w:rPr>
+          <w:spacing w:val="-1"/>
+          <w:lang w:val="pt-BR"/>
+        </w:rPr>
+        <w:t>3</w:t>
+      </w:r>
+      <w:r>
+        <w:rPr>
+          <w:spacing w:val="-1"/>
+          <w:lang w:val="pt-BR"/>
+        </w:rPr>
+        <w:t xml:space="preserve"> a </w:t>
+      </w:r>
+      <w:r>
+        <w:rPr>
+          <w:spacing w:val="-1"/>
+          <w:lang w:val="pt-BR"/>
+        </w:rPr>
+        <w:t>Outubro</w:t>
+      </w:r>
+      <w:r>
+        <w:rPr>
+          <w:spacing w:val="-1"/>
+          <w:lang w:val="pt-BR"/>
+        </w:rPr>
+        <w:t>/202</w:t>
+      </w:r>
+      <w:r>
+        <w:rPr>
+          <w:spacing w:val="-1"/>
+          <w:lang w:val="pt-BR"/>
+        </w:rPr>
+        <w:t>3</w:t>
       </w:r>
     </w:p>
     <w:p>
@@ -3751,6 +3823,7 @@
         </w:rPr>
         <w:t xml:space="preserve"> </w:t>
       </w:r>
+      <w:proofErr w:type="spellStart"/>
       <w:r>
         <w:rPr>
           <w:spacing w:val="-1"/>
@@ -3758,6 +3831,7 @@
         </w:rPr>
         <w:t>Adm</w:t>
       </w:r>
+      <w:proofErr w:type="spellEnd"/>
       <w:r>
         <w:rPr>
           <w:spacing w:val="-11"/>

</xml_diff>